<commit_message>
Commit version finale du rapport LP74
</commit_message>
<xml_diff>
--- a/modelisator/Gestion de projet/2015_06_30 [Modelisator] Step Finale LP74/Rapport Fin projetv2.docx
+++ b/modelisator/Gestion de projet/2015_06_30 [Modelisator] Step Finale LP74/Rapport Fin projetv2.docx
@@ -387,7 +387,27 @@
                                 <w:sz w:val="30"/>
                                 <w:szCs w:val="30"/>
                               </w:rPr>
-                              <w:t>Encadré par M. BOUJEDLI Said et M. FOUGERES Alain Jérôme</w:t>
+                              <w:t xml:space="preserve">Encadré par M. BOUJEDLI </w:t>
+                            </w:r>
+                            <w:proofErr w:type="spellStart"/>
+                            <w:r>
+                              <w:rPr>
+                                <w:rFonts w:ascii="Segoe UI" w:hAnsi="Segoe UI" w:cs="Segoe UI"/>
+                                <w:color w:val="009FE3"/>
+                                <w:sz w:val="30"/>
+                                <w:szCs w:val="30"/>
+                              </w:rPr>
+                              <w:t>Said</w:t>
+                            </w:r>
+                            <w:proofErr w:type="spellEnd"/>
+                            <w:r>
+                              <w:rPr>
+                                <w:rFonts w:ascii="Segoe UI" w:hAnsi="Segoe UI" w:cs="Segoe UI"/>
+                                <w:color w:val="009FE3"/>
+                                <w:sz w:val="30"/>
+                                <w:szCs w:val="30"/>
+                              </w:rPr>
+                              <w:t xml:space="preserve"> et M. FOUGERES Alain Jérôme</w:t>
                             </w:r>
                           </w:p>
                           <w:p>
@@ -453,7 +473,27 @@
                           <w:sz w:val="30"/>
                           <w:szCs w:val="30"/>
                         </w:rPr>
-                        <w:t>Encadré par M. BOUJEDLI Said et M. FOUGERES Alain Jérôme</w:t>
+                        <w:t xml:space="preserve">Encadré par M. BOUJEDLI </w:t>
+                      </w:r>
+                      <w:proofErr w:type="spellStart"/>
+                      <w:r>
+                        <w:rPr>
+                          <w:rFonts w:ascii="Segoe UI" w:hAnsi="Segoe UI" w:cs="Segoe UI"/>
+                          <w:color w:val="009FE3"/>
+                          <w:sz w:val="30"/>
+                          <w:szCs w:val="30"/>
+                        </w:rPr>
+                        <w:t>Said</w:t>
+                      </w:r>
+                      <w:proofErr w:type="spellEnd"/>
+                      <w:r>
+                        <w:rPr>
+                          <w:rFonts w:ascii="Segoe UI" w:hAnsi="Segoe UI" w:cs="Segoe UI"/>
+                          <w:color w:val="009FE3"/>
+                          <w:sz w:val="30"/>
+                          <w:szCs w:val="30"/>
+                        </w:rPr>
+                        <w:t xml:space="preserve"> et M. FOUGERES Alain Jérôme</w:t>
                       </w:r>
                     </w:p>
                     <w:p>
@@ -4196,7 +4236,15 @@
         <w:t>t d’un point de vue interface homme-machine ou fonctionnel. Ces besoins ont été repris ci-après. De plus, d’un point de vue gestion de projet et surtout méthodologi</w:t>
       </w:r>
       <w:r>
-        <w:t>e, M S. Boujedli nous a encadrés</w:t>
+        <w:t xml:space="preserve">e, M S. </w:t>
+      </w:r>
+      <w:proofErr w:type="spellStart"/>
+      <w:r>
+        <w:t>Boujedli</w:t>
+      </w:r>
+      <w:proofErr w:type="spellEnd"/>
+      <w:r>
+        <w:t xml:space="preserve"> nous a encadrés</w:t>
       </w:r>
       <w:r>
         <w:t xml:space="preserve"> dans nos démarches analytiques, conceptuel</w:t>
@@ -4257,7 +4305,21 @@
         <w:rPr>
           <w:u w:val="single"/>
         </w:rPr>
-        <w:t xml:space="preserve"> Modélisator :</w:t>
+        <w:t xml:space="preserve"> </w:t>
+      </w:r>
+      <w:proofErr w:type="spellStart"/>
+      <w:r>
+        <w:rPr>
+          <w:u w:val="single"/>
+        </w:rPr>
+        <w:t>Modélisator</w:t>
+      </w:r>
+      <w:proofErr w:type="spellEnd"/>
+      <w:r>
+        <w:rPr>
+          <w:u w:val="single"/>
+        </w:rPr>
+        <w:t> :</w:t>
       </w:r>
     </w:p>
     <w:p>
@@ -4307,7 +4369,15 @@
         <w:t>n</w:t>
       </w:r>
       <w:r>
-        <w:t>deur physique de la formule PV=nRT).</w:t>
+        <w:t>deur physique de la formule PV=</w:t>
+      </w:r>
+      <w:proofErr w:type="spellStart"/>
+      <w:r>
+        <w:t>nRT</w:t>
+      </w:r>
+      <w:proofErr w:type="spellEnd"/>
+      <w:r>
+        <w:t>).</w:t>
       </w:r>
     </w:p>
     <w:p>
@@ -4736,8 +4806,13 @@
             <w:pPr>
               <w:jc w:val="both"/>
             </w:pPr>
-            <w:r>
-              <w:t>Modelisator est mesurable par sa capacité à modéliser des objets de la liste spécifiée.</w:t>
+            <w:proofErr w:type="spellStart"/>
+            <w:r>
+              <w:t>Modelisator</w:t>
+            </w:r>
+            <w:proofErr w:type="spellEnd"/>
+            <w:r>
+              <w:t xml:space="preserve"> est mesurable par sa capacité à modéliser des objets de la liste spécifiée.</w:t>
             </w:r>
           </w:p>
         </w:tc>
@@ -4770,7 +4845,15 @@
               <w:jc w:val="both"/>
             </w:pPr>
             <w:r>
-              <w:t>Le projet  Modelisator est réalisable de par la décomposition du niveau de modélisation d’objets partant du plus simple au plus détaillé.</w:t>
+              <w:t xml:space="preserve">Le projet  </w:t>
+            </w:r>
+            <w:proofErr w:type="spellStart"/>
+            <w:r>
+              <w:t>Modelisator</w:t>
+            </w:r>
+            <w:proofErr w:type="spellEnd"/>
+            <w:r>
+              <w:t xml:space="preserve"> est réalisable de par la décomposition du niveau de modélisation d’objets partant du plus simple au plus détaillé.</w:t>
             </w:r>
           </w:p>
         </w:tc>
@@ -4965,7 +5048,31 @@
                 <w:sz w:val="32"/>
                 <w:szCs w:val="32"/>
               </w:rPr>
-              <w:t>TODO list on 25/06/2015</w:t>
+              <w:t xml:space="preserve">TODO </w:t>
+            </w:r>
+            <w:proofErr w:type="spellStart"/>
+            <w:r>
+              <w:rPr>
+                <w:rFonts w:ascii="Calibri" w:eastAsia="Times New Roman" w:hAnsi="Calibri" w:cs="Times New Roman"/>
+                <w:b/>
+                <w:bCs/>
+                <w:color w:val="FFFFFF"/>
+                <w:sz w:val="32"/>
+                <w:szCs w:val="32"/>
+              </w:rPr>
+              <w:t>list</w:t>
+            </w:r>
+            <w:proofErr w:type="spellEnd"/>
+            <w:r>
+              <w:rPr>
+                <w:rFonts w:ascii="Calibri" w:eastAsia="Times New Roman" w:hAnsi="Calibri" w:cs="Times New Roman"/>
+                <w:b/>
+                <w:bCs/>
+                <w:color w:val="FFFFFF"/>
+                <w:sz w:val="32"/>
+                <w:szCs w:val="32"/>
+              </w:rPr>
+              <w:t xml:space="preserve"> on 25/06/2015</w:t>
             </w:r>
           </w:p>
         </w:tc>
@@ -6154,8 +6261,17 @@
                 <w:rFonts w:ascii="Calibri" w:eastAsia="Times New Roman" w:hAnsi="Calibri" w:cs="Times New Roman"/>
                 <w:color w:val="000000"/>
               </w:rPr>
-              <w:t>TO-DO list</w:t>
-            </w:r>
+              <w:t xml:space="preserve">TO-DO </w:t>
+            </w:r>
+            <w:proofErr w:type="spellStart"/>
+            <w:r>
+              <w:rPr>
+                <w:rFonts w:ascii="Calibri" w:eastAsia="Times New Roman" w:hAnsi="Calibri" w:cs="Times New Roman"/>
+                <w:color w:val="000000"/>
+              </w:rPr>
+              <w:t>list</w:t>
+            </w:r>
+            <w:proofErr w:type="spellEnd"/>
           </w:p>
         </w:tc>
         <w:tc>
@@ -8217,6 +8333,7 @@
                 <w:color w:val="000000"/>
               </w:rPr>
             </w:pPr>
+            <w:proofErr w:type="spellStart"/>
             <w:r>
               <w:rPr>
                 <w:rFonts w:ascii="Calibri" w:eastAsia="Times New Roman" w:hAnsi="Calibri" w:cs="Times New Roman"/>
@@ -8238,6 +8355,7 @@
               </w:rPr>
               <w:t>C</w:t>
             </w:r>
+            <w:proofErr w:type="spellEnd"/>
           </w:p>
         </w:tc>
         <w:tc>
@@ -8291,6 +8409,7 @@
                 <w:color w:val="000000"/>
               </w:rPr>
             </w:pPr>
+            <w:proofErr w:type="spellStart"/>
             <w:r>
               <w:rPr>
                 <w:rFonts w:ascii="Calibri" w:eastAsia="Times New Roman" w:hAnsi="Calibri" w:cs="Times New Roman"/>
@@ -8298,6 +8417,7 @@
               </w:rPr>
               <w:t>CdC</w:t>
             </w:r>
+            <w:proofErr w:type="spellEnd"/>
           </w:p>
         </w:tc>
         <w:tc>
@@ -13958,7 +14078,23 @@
         <w:jc w:val="both"/>
       </w:pPr>
       <w:r>
-        <w:t>Tout d’abord, nous avons eu besoin d’un outil de travail collaboratif pour gérer nos documents. Pour ce faire, notre choix s’est tourné vers Tortoise SVN, logiciel de versioning dont nous avions déjà une certaine expérience.</w:t>
+        <w:t xml:space="preserve">Tout d’abord, nous avons eu besoin d’un outil de travail collaboratif pour gérer nos documents. Pour ce faire, notre choix s’est tourné vers </w:t>
+      </w:r>
+      <w:proofErr w:type="spellStart"/>
+      <w:r>
+        <w:t>Tortoise</w:t>
+      </w:r>
+      <w:proofErr w:type="spellEnd"/>
+      <w:r>
+        <w:t xml:space="preserve"> SVN, logiciel de </w:t>
+      </w:r>
+      <w:proofErr w:type="spellStart"/>
+      <w:r>
+        <w:t>versioning</w:t>
+      </w:r>
+      <w:proofErr w:type="spellEnd"/>
+      <w:r>
+        <w:t xml:space="preserve"> dont nous avions déjà une certaine expérience.</w:t>
       </w:r>
     </w:p>
     <w:p>
@@ -14260,16 +14396,44 @@
                 <w:sz w:val="28"/>
                 <w:szCs w:val="28"/>
               </w:rPr>
-              <w:t>La to-</w:t>
-            </w:r>
+              <w:t xml:space="preserve">La </w:t>
+            </w:r>
+            <w:proofErr w:type="spellStart"/>
             <w:r>
               <w:rPr>
                 <w:b/>
                 <w:sz w:val="28"/>
                 <w:szCs w:val="28"/>
               </w:rPr>
-              <w:t>do list</w:t>
-            </w:r>
+              <w:t>to-</w:t>
+            </w:r>
+            <w:r>
+              <w:rPr>
+                <w:b/>
+                <w:sz w:val="28"/>
+                <w:szCs w:val="28"/>
+              </w:rPr>
+              <w:t>do</w:t>
+            </w:r>
+            <w:proofErr w:type="spellEnd"/>
+            <w:r>
+              <w:rPr>
+                <w:b/>
+                <w:sz w:val="28"/>
+                <w:szCs w:val="28"/>
+              </w:rPr>
+              <w:t xml:space="preserve"> </w:t>
+            </w:r>
+            <w:proofErr w:type="spellStart"/>
+            <w:r>
+              <w:rPr>
+                <w:b/>
+                <w:sz w:val="28"/>
+                <w:szCs w:val="28"/>
+              </w:rPr>
+              <w:t>list</w:t>
+            </w:r>
+            <w:proofErr w:type="spellEnd"/>
           </w:p>
         </w:tc>
         <w:tc>
@@ -14379,8 +14543,13 @@
       <w:pPr>
         <w:jc w:val="both"/>
       </w:pPr>
-      <w:r>
-        <w:t>Modelisator est un logiciel qui permet la conception d’objets et leurs propriétés physiques.</w:t>
+      <w:proofErr w:type="spellStart"/>
+      <w:r>
+        <w:t>Modelisator</w:t>
+      </w:r>
+      <w:proofErr w:type="spellEnd"/>
+      <w:r>
+        <w:t xml:space="preserve"> est un logiciel qui permet la conception d’objets et leurs propriétés physiques.</w:t>
       </w:r>
     </w:p>
     <w:p>
@@ -14400,8 +14569,13 @@
       <w:pPr>
         <w:jc w:val="both"/>
       </w:pPr>
-      <w:r>
-        <w:t>Modelisator répond au besoin de concepteurs et de modélisateurs recherchant un logiciel de modélisation d’objets selon un contexte, tel</w:t>
+      <w:proofErr w:type="spellStart"/>
+      <w:r>
+        <w:t>Modelisator</w:t>
+      </w:r>
+      <w:proofErr w:type="spellEnd"/>
+      <w:r>
+        <w:t xml:space="preserve"> répond au besoin de concepteurs et de modélisateurs recherchant un logiciel de modélisation d’objets selon un contexte, tel</w:t>
       </w:r>
       <w:r>
         <w:t>s</w:t>
@@ -14664,7 +14838,15 @@
         <w:jc w:val="both"/>
       </w:pPr>
       <w:r>
-        <w:t>Le logiciel Modelisator est sous licence MIT, toutes les technologies utilisées doivent être de licence équivalente ou moins restrictive.</w:t>
+        <w:t xml:space="preserve">Le logiciel </w:t>
+      </w:r>
+      <w:proofErr w:type="spellStart"/>
+      <w:r>
+        <w:t>Modelisator</w:t>
+      </w:r>
+      <w:proofErr w:type="spellEnd"/>
+      <w:r>
+        <w:t xml:space="preserve"> est sous licence MIT, toutes les technologies utilisées doivent être de licence équivalente ou moins restrictive.</w:t>
       </w:r>
     </w:p>
     <w:p>
@@ -14725,8 +14907,13 @@
       <w:pPr>
         <w:jc w:val="both"/>
       </w:pPr>
-      <w:r>
-        <w:t>Modelisator permet de modéliser un contexte précis, mais on doit laisser la possibilité de pouvoir modéliser d’autres contextes.</w:t>
+      <w:proofErr w:type="spellStart"/>
+      <w:r>
+        <w:t>Modelisator</w:t>
+      </w:r>
+      <w:proofErr w:type="spellEnd"/>
+      <w:r>
+        <w:t xml:space="preserve"> permet de modéliser un contexte précis, mais on doit laisser la possibilité de pouvoir modéliser d’autres contextes.</w:t>
       </w:r>
     </w:p>
     <w:p/>
@@ -17048,7 +17235,23 @@
                 <w:rFonts w:ascii="Calibri" w:eastAsia="Times New Roman" w:hAnsi="Calibri" w:cs="Times New Roman"/>
                 <w:color w:val="000000"/>
               </w:rPr>
-              <w:t>+/- 20% du nb de fenêtres</w:t>
+              <w:t xml:space="preserve">+/- 20% du </w:t>
+            </w:r>
+            <w:proofErr w:type="spellStart"/>
+            <w:r>
+              <w:rPr>
+                <w:rFonts w:ascii="Calibri" w:eastAsia="Times New Roman" w:hAnsi="Calibri" w:cs="Times New Roman"/>
+                <w:color w:val="000000"/>
+              </w:rPr>
+              <w:t>nb</w:t>
+            </w:r>
+            <w:proofErr w:type="spellEnd"/>
+            <w:r>
+              <w:rPr>
+                <w:rFonts w:ascii="Calibri" w:eastAsia="Times New Roman" w:hAnsi="Calibri" w:cs="Times New Roman"/>
+                <w:color w:val="000000"/>
+              </w:rPr>
+              <w:t xml:space="preserve"> de fenêtres</w:t>
             </w:r>
           </w:p>
         </w:tc>
@@ -18128,51 +18331,71 @@
                 <w:sz w:val="28"/>
                 <w:szCs w:val="28"/>
               </w:rPr>
-              <w:t>Calculs elec</w:t>
-            </w:r>
-          </w:p>
-        </w:tc>
-        <w:tc>
-          <w:tcPr>
-            <w:tcW w:w="3071" w:type="dxa"/>
-          </w:tcPr>
-          <w:p>
-            <w:r>
-              <w:t>Contient une bibliothèque des formules électrique et les manipulent pour effectuer des calculs</w:t>
-            </w:r>
-          </w:p>
-        </w:tc>
-        <w:tc>
-          <w:tcPr>
-            <w:tcW w:w="3071" w:type="dxa"/>
-          </w:tcPr>
-          <w:p>
-            <w:r>
-              <w:t>Ne permet pas la modélisation et l’interprétation.</w:t>
-            </w:r>
-          </w:p>
-        </w:tc>
-      </w:tr>
-      <w:tr>
-        <w:tc>
-          <w:tcPr>
-            <w:tcW w:w="3070" w:type="dxa"/>
-          </w:tcPr>
-          <w:p>
-            <w:pPr>
+              <w:t xml:space="preserve">Calculs </w:t>
+            </w:r>
+            <w:proofErr w:type="spellStart"/>
+            <w:r>
               <w:rPr>
                 <w:b/>
                 <w:sz w:val="28"/>
                 <w:szCs w:val="28"/>
               </w:rPr>
-            </w:pPr>
-            <w:r>
+              <w:t>elec</w:t>
+            </w:r>
+            <w:proofErr w:type="spellEnd"/>
+          </w:p>
+        </w:tc>
+        <w:tc>
+          <w:tcPr>
+            <w:tcW w:w="3071" w:type="dxa"/>
+          </w:tcPr>
+          <w:p>
+            <w:r>
+              <w:t>Contient une bibliothèque des formules électrique et les manipulent pour effectuer des calculs</w:t>
+            </w:r>
+          </w:p>
+        </w:tc>
+        <w:tc>
+          <w:tcPr>
+            <w:tcW w:w="3071" w:type="dxa"/>
+          </w:tcPr>
+          <w:p>
+            <w:r>
+              <w:t>Ne permet pas la modélisation et l’interprétation.</w:t>
+            </w:r>
+          </w:p>
+        </w:tc>
+      </w:tr>
+      <w:tr>
+        <w:tc>
+          <w:tcPr>
+            <w:tcW w:w="3070" w:type="dxa"/>
+          </w:tcPr>
+          <w:p>
+            <w:pPr>
               <w:rPr>
                 <w:b/>
                 <w:sz w:val="28"/>
                 <w:szCs w:val="28"/>
               </w:rPr>
-              <w:t>ScieLab, Matlab</w:t>
+            </w:pPr>
+            <w:proofErr w:type="spellStart"/>
+            <w:r>
+              <w:rPr>
+                <w:b/>
+                <w:sz w:val="28"/>
+                <w:szCs w:val="28"/>
+              </w:rPr>
+              <w:t>ScieLab</w:t>
+            </w:r>
+            <w:proofErr w:type="spellEnd"/>
+            <w:r>
+              <w:rPr>
+                <w:b/>
+                <w:sz w:val="28"/>
+                <w:szCs w:val="28"/>
+              </w:rPr>
+              <w:t>, Matlab</w:t>
             </w:r>
           </w:p>
         </w:tc>
@@ -18693,7 +18916,15 @@
               <w:jc w:val="both"/>
             </w:pPr>
             <w:r>
-              <w:t>Après avoir identifié les différentes fonctionnalités attendues de Modelisator, nous avons cherché des logiciels similaires sur des plateformes de distribution logicielle (web).</w:t>
+              <w:t xml:space="preserve">Après avoir identifié les différentes fonctionnalités attendues de </w:t>
+            </w:r>
+            <w:proofErr w:type="spellStart"/>
+            <w:r>
+              <w:t>Modelisator</w:t>
+            </w:r>
+            <w:proofErr w:type="spellEnd"/>
+            <w:r>
+              <w:t>, nous avons cherché des logiciels similaires sur des plateformes de distribution logicielle (web).</w:t>
             </w:r>
           </w:p>
         </w:tc>
@@ -18986,7 +19217,51 @@
           <w:u w:val="single"/>
           <w:shd w:val="clear" w:color="auto" w:fill="FFFFFF"/>
         </w:rPr>
-        <w:t>Windows Presentation Foundation (WPF)</w:t>
+        <w:t xml:space="preserve">Windows </w:t>
+      </w:r>
+      <w:proofErr w:type="spellStart"/>
+      <w:r>
+        <w:rPr>
+          <w:rFonts w:cs="Arial"/>
+          <w:b/>
+          <w:bCs/>
+          <w:u w:val="single"/>
+          <w:shd w:val="clear" w:color="auto" w:fill="FFFFFF"/>
+        </w:rPr>
+        <w:t>Presentation</w:t>
+      </w:r>
+      <w:proofErr w:type="spellEnd"/>
+      <w:r>
+        <w:rPr>
+          <w:rFonts w:cs="Arial"/>
+          <w:b/>
+          <w:bCs/>
+          <w:u w:val="single"/>
+          <w:shd w:val="clear" w:color="auto" w:fill="FFFFFF"/>
+        </w:rPr>
+        <w:t xml:space="preserve"> </w:t>
+      </w:r>
+      <w:proofErr w:type="spellStart"/>
+      <w:r>
+        <w:rPr>
+          <w:rFonts w:cs="Arial"/>
+          <w:b/>
+          <w:bCs/>
+          <w:u w:val="single"/>
+          <w:shd w:val="clear" w:color="auto" w:fill="FFFFFF"/>
+        </w:rPr>
+        <w:t>Foundation</w:t>
+      </w:r>
+      <w:proofErr w:type="spellEnd"/>
+      <w:r>
+        <w:rPr>
+          <w:rFonts w:cs="Arial"/>
+          <w:b/>
+          <w:bCs/>
+          <w:u w:val="single"/>
+          <w:shd w:val="clear" w:color="auto" w:fill="FFFFFF"/>
+        </w:rPr>
+        <w:t xml:space="preserve"> (WPF)</w:t>
       </w:r>
     </w:p>
     <w:p>
@@ -19025,7 +19300,23 @@
           <w:b/>
           <w:u w:val="single"/>
         </w:rPr>
-        <w:t>Modèle-Vue-VueModèle (</w:t>
+        <w:t>Modèle-Vue-</w:t>
+      </w:r>
+      <w:proofErr w:type="spellStart"/>
+      <w:r>
+        <w:rPr>
+          <w:b/>
+          <w:u w:val="single"/>
+        </w:rPr>
+        <w:t>VueModèle</w:t>
+      </w:r>
+      <w:proofErr w:type="spellEnd"/>
+      <w:r>
+        <w:rPr>
+          <w:b/>
+          <w:u w:val="single"/>
+        </w:rPr>
+        <w:t xml:space="preserve"> (</w:t>
       </w:r>
       <w:r>
         <w:rPr>
@@ -19070,7 +19361,15 @@
         <w:jc w:val="both"/>
       </w:pPr>
       <w:r>
-        <w:t>Comme nous l’avons défini précédemment, Modelisator permet de calculer des</w:t>
+        <w:t xml:space="preserve">Comme nous l’avons défini précédemment, </w:t>
+      </w:r>
+      <w:proofErr w:type="spellStart"/>
+      <w:r>
+        <w:t>Modelisator</w:t>
+      </w:r>
+      <w:proofErr w:type="spellEnd"/>
+      <w:r>
+        <w:t xml:space="preserve"> permet de calculer des</w:t>
       </w:r>
       <w:r>
         <w:t xml:space="preserve"> grandeurs physiques d’un objet ;</w:t>
@@ -20443,11 +20742,33 @@
       <w:r>
         <w:t>Afin de regrouper toutes nos idées en une seule, nous avons créé un diagramme SADT (</w:t>
       </w:r>
+      <w:proofErr w:type="spellStart"/>
       <w:r>
         <w:rPr>
           <w:i/>
         </w:rPr>
-        <w:t>Structured Analysis and Design Technique</w:t>
+        <w:t>Structured</w:t>
+      </w:r>
+      <w:proofErr w:type="spellEnd"/>
+      <w:r>
+        <w:rPr>
+          <w:i/>
+        </w:rPr>
+        <w:t xml:space="preserve"> </w:t>
+      </w:r>
+      <w:proofErr w:type="spellStart"/>
+      <w:r>
+        <w:rPr>
+          <w:i/>
+        </w:rPr>
+        <w:t>Analysis</w:t>
+      </w:r>
+      <w:proofErr w:type="spellEnd"/>
+      <w:r>
+        <w:rPr>
+          <w:i/>
+        </w:rPr>
+        <w:t xml:space="preserve"> and Design Technique</w:t>
       </w:r>
       <w:r>
         <w:t>). Ce diagramme nous permet de garder les principales fonctions et le déroulement de l’application en tête.</w:t>
@@ -20539,24 +20860,80 @@
           <w:numId w:val="26"/>
         </w:numPr>
       </w:pPr>
-      <w:bookmarkStart w:id="26" w:name="_Toc423531316"/>
       <w:r>
         <w:lastRenderedPageBreak/>
-        <w:t>Modèle PAC</w:t>
-      </w:r>
-      <w:bookmarkEnd w:id="26"/>
+        <w:t>Arbre des tâches</w:t>
+      </w:r>
     </w:p>
     <w:p/>
     <w:p>
       <w:r>
-        <w:t>Dans la même optique que le diagramme SADT, nous avons utilisé le modèle PAC pour bien identifier les rôles, l’apparence et les différents liens entre tous les composants de l’application.</w:t>
-      </w:r>
+        <w:t>Dans la même optique que le diagra</w:t>
+      </w:r>
+      <w:r>
+        <w:t>mme SADT, nous avons utilisé un arbre des tâches afin de bien</w:t>
+      </w:r>
+      <w:r>
+        <w:t xml:space="preserve"> identifier les rôles, </w:t>
+      </w:r>
+      <w:r>
+        <w:t>les fonctions</w:t>
+      </w:r>
+      <w:r>
+        <w:t xml:space="preserve"> et les différents liens entre tous les composants de l’application.</w:t>
+      </w:r>
+    </w:p>
+    <w:p/>
+    <w:p>
+      <w:r>
+        <w:rPr>
+          <w:noProof/>
+        </w:rPr>
+        <w:drawing>
+          <wp:inline distT="0" distB="0" distL="0" distR="0" wp14:anchorId="53BA1ADF" wp14:editId="279F6054">
+            <wp:extent cx="5760720" cy="5084445"/>
+            <wp:effectExtent l="0" t="0" r="0" b="1905"/>
+            <wp:docPr id="8" name="Image 8"/>
+            <wp:cNvGraphicFramePr>
+              <a:graphicFrameLocks xmlns:a="http://schemas.openxmlformats.org/drawingml/2006/main" noChangeAspect="1"/>
+            </wp:cNvGraphicFramePr>
+            <a:graphic xmlns:a="http://schemas.openxmlformats.org/drawingml/2006/main">
+              <a:graphicData uri="http://schemas.openxmlformats.org/drawingml/2006/picture">
+                <pic:pic xmlns:pic="http://schemas.openxmlformats.org/drawingml/2006/picture">
+                  <pic:nvPicPr>
+                    <pic:cNvPr id="1" name=""/>
+                    <pic:cNvPicPr/>
+                  </pic:nvPicPr>
+                  <pic:blipFill>
+                    <a:blip r:embed="rId27"/>
+                    <a:stretch>
+                      <a:fillRect/>
+                    </a:stretch>
+                  </pic:blipFill>
+                  <pic:spPr>
+                    <a:xfrm>
+                      <a:off x="0" y="0"/>
+                      <a:ext cx="5760720" cy="5084445"/>
+                    </a:xfrm>
+                    <a:prstGeom prst="rect">
+                      <a:avLst/>
+                    </a:prstGeom>
+                  </pic:spPr>
+                </pic:pic>
+              </a:graphicData>
+            </a:graphic>
+          </wp:inline>
+        </w:drawing>
+      </w:r>
+      <w:bookmarkStart w:id="26" w:name="_GoBack"/>
+      <w:bookmarkEnd w:id="26"/>
     </w:p>
     <w:p>
       <w:r>
         <w:br w:type="page"/>
       </w:r>
     </w:p>
+    <w:p/>
     <w:p>
       <w:pPr>
         <w:pStyle w:val="Titre2"/>
@@ -20567,7 +20944,6 @@
       </w:pPr>
       <w:bookmarkStart w:id="27" w:name="_Toc423531317"/>
       <w:r>
-        <w:lastRenderedPageBreak/>
         <w:t>Matrice R.A.C.I (Responsable Acteur Consulté Informé)</w:t>
       </w:r>
       <w:bookmarkEnd w:id="25"/>
@@ -20578,14 +20954,24 @@
         <w:jc w:val="both"/>
       </w:pPr>
       <w:r>
-        <w:t>Pour donner plus de sens à notre ToDo</w:t>
-      </w:r>
+        <w:t xml:space="preserve">Pour donner plus de sens à notre </w:t>
+      </w:r>
+      <w:proofErr w:type="spellStart"/>
+      <w:r>
+        <w:t>ToDo</w:t>
+      </w:r>
+      <w:proofErr w:type="spellEnd"/>
       <w:r>
         <w:t xml:space="preserve"> </w:t>
       </w:r>
       <w:r>
-        <w:t>List, nous avons utilisé la matrice R.A.C.I. Cette matrice reprend la ToDo</w:t>
-      </w:r>
+        <w:t xml:space="preserve">List, nous avons utilisé la matrice R.A.C.I. Cette matrice reprend la </w:t>
+      </w:r>
+      <w:proofErr w:type="spellStart"/>
+      <w:r>
+        <w:t>ToDo</w:t>
+      </w:r>
+      <w:proofErr w:type="spellEnd"/>
       <w:r>
         <w:t xml:space="preserve"> </w:t>
       </w:r>
@@ -23815,6 +24201,7 @@
         <w:jc w:val="both"/>
       </w:pPr>
       <w:r>
+        <w:lastRenderedPageBreak/>
         <w:t xml:space="preserve">L’équipe projet étant composée de </w:t>
       </w:r>
       <w:r>
@@ -23835,7 +24222,6 @@
       </w:pPr>
       <w:bookmarkStart w:id="28" w:name="_Toc423531318"/>
       <w:r>
-        <w:lastRenderedPageBreak/>
         <w:t>L’analyse</w:t>
       </w:r>
       <w:r>
@@ -24267,7 +24653,7 @@
                     <pic:cNvPicPr/>
                   </pic:nvPicPr>
                   <pic:blipFill>
-                    <a:blip r:embed="rId27">
+                    <a:blip r:embed="rId28">
                       <a:extLst>
                         <a:ext uri="{28A0092B-C50C-407E-A947-70E740481C1C}">
                           <a14:useLocalDpi xmlns:a14="http://schemas.microsoft.com/office/drawing/2010/main" val="0"/>
@@ -24314,13 +24700,21 @@
         <w:t>Suivi et pilotage</w:t>
       </w:r>
       <w:r>
-        <w:t xml:space="preserve"> (Daily S</w:t>
+        <w:t xml:space="preserve"> (Daily </w:t>
+      </w:r>
+      <w:proofErr w:type="spellStart"/>
+      <w:r>
+        <w:t>S</w:t>
       </w:r>
       <w:r>
         <w:t>c</w:t>
       </w:r>
       <w:r>
-        <w:t>rum)</w:t>
+        <w:t>rum</w:t>
+      </w:r>
+      <w:proofErr w:type="spellEnd"/>
+      <w:r>
+        <w:t>)</w:t>
       </w:r>
       <w:bookmarkEnd w:id="30"/>
     </w:p>
@@ -24422,7 +24816,7 @@
                     </pic:cNvPicPr>
                   </pic:nvPicPr>
                   <pic:blipFill>
-                    <a:blip r:embed="rId28">
+                    <a:blip r:embed="rId29">
                       <a:extLst>
                         <a:ext uri="{28A0092B-C50C-407E-A947-70E740481C1C}">
                           <a14:useLocalDpi xmlns:a14="http://schemas.microsoft.com/office/drawing/2010/main" val="0"/>
@@ -24861,6 +25255,7 @@
                 <w:color w:val="000000"/>
               </w:rPr>
             </w:pPr>
+            <w:proofErr w:type="spellStart"/>
             <w:r>
               <w:rPr>
                 <w:rFonts w:ascii="Calibri" w:eastAsia="Times New Roman" w:hAnsi="Calibri" w:cs="Times New Roman"/>
@@ -24868,6 +25263,7 @@
               </w:rPr>
               <w:t>Auth_View_UserControl.xaml</w:t>
             </w:r>
+            <w:proofErr w:type="spellEnd"/>
           </w:p>
         </w:tc>
         <w:tc>
@@ -25049,6 +25445,7 @@
                 <w:color w:val="000000"/>
               </w:rPr>
             </w:pPr>
+            <w:proofErr w:type="spellStart"/>
             <w:r>
               <w:rPr>
                 <w:rFonts w:ascii="Calibri" w:eastAsia="Times New Roman" w:hAnsi="Calibri" w:cs="Times New Roman"/>
@@ -25056,6 +25453,7 @@
               </w:rPr>
               <w:t>Auth_ViewModel.cs</w:t>
             </w:r>
+            <w:proofErr w:type="spellEnd"/>
           </w:p>
         </w:tc>
         <w:tc>
@@ -25115,8 +25513,17 @@
                 <w:rFonts w:ascii="Calibri" w:eastAsia="Times New Roman" w:hAnsi="Calibri" w:cs="Times New Roman"/>
                 <w:color w:val="000000"/>
               </w:rPr>
-              <w:t>pas de base users</w:t>
-            </w:r>
+              <w:t xml:space="preserve">pas de base </w:t>
+            </w:r>
+            <w:proofErr w:type="spellStart"/>
+            <w:r>
+              <w:rPr>
+                <w:rFonts w:ascii="Calibri" w:eastAsia="Times New Roman" w:hAnsi="Calibri" w:cs="Times New Roman"/>
+                <w:color w:val="000000"/>
+              </w:rPr>
+              <w:t>users</w:t>
+            </w:r>
+            <w:proofErr w:type="spellEnd"/>
           </w:p>
         </w:tc>
         <w:tc>
@@ -25237,6 +25644,7 @@
                 <w:color w:val="000000"/>
               </w:rPr>
             </w:pPr>
+            <w:proofErr w:type="spellStart"/>
             <w:r>
               <w:rPr>
                 <w:rFonts w:ascii="Calibri" w:eastAsia="Times New Roman" w:hAnsi="Calibri" w:cs="Times New Roman"/>
@@ -25244,6 +25652,7 @@
               </w:rPr>
               <w:t>Auth_Model.cs</w:t>
             </w:r>
+            <w:proofErr w:type="spellEnd"/>
           </w:p>
         </w:tc>
         <w:tc>
@@ -25434,6 +25843,7 @@
                 <w:color w:val="000000"/>
               </w:rPr>
             </w:pPr>
+            <w:proofErr w:type="spellStart"/>
             <w:r>
               <w:rPr>
                 <w:rFonts w:ascii="Calibri" w:eastAsia="Times New Roman" w:hAnsi="Calibri" w:cs="Times New Roman"/>
@@ -25441,6 +25851,7 @@
               </w:rPr>
               <w:t>EspaceTravail_View_UserControl.xaml</w:t>
             </w:r>
+            <w:proofErr w:type="spellEnd"/>
           </w:p>
         </w:tc>
         <w:tc>
@@ -25622,6 +26033,7 @@
                 <w:color w:val="000000"/>
               </w:rPr>
             </w:pPr>
+            <w:proofErr w:type="spellStart"/>
             <w:r>
               <w:rPr>
                 <w:rFonts w:ascii="Calibri" w:eastAsia="Times New Roman" w:hAnsi="Calibri" w:cs="Times New Roman"/>
@@ -25629,6 +26041,7 @@
               </w:rPr>
               <w:t>EspaceTravail_ViewModel.cs</w:t>
             </w:r>
+            <w:proofErr w:type="spellEnd"/>
           </w:p>
         </w:tc>
         <w:tc>
@@ -25817,6 +26230,7 @@
                 <w:color w:val="000000"/>
               </w:rPr>
             </w:pPr>
+            <w:proofErr w:type="spellStart"/>
             <w:r>
               <w:rPr>
                 <w:rFonts w:ascii="Calibri" w:eastAsia="Times New Roman" w:hAnsi="Calibri" w:cs="Times New Roman"/>
@@ -25824,6 +26238,7 @@
               </w:rPr>
               <w:t>EspaceTravail_Model.cs</w:t>
             </w:r>
+            <w:proofErr w:type="spellEnd"/>
           </w:p>
         </w:tc>
         <w:tc>
@@ -26026,15 +26441,37 @@
               <w:rPr>
                 <w:rFonts w:ascii="Calibri" w:eastAsia="Times New Roman" w:hAnsi="Calibri" w:cs="Times New Roman"/>
                 <w:color w:val="000000"/>
-              </w:rPr>
-            </w:pPr>
-            <w:r>
-              <w:rPr>
-                <w:rFonts w:ascii="Calibri" w:eastAsia="Times New Roman" w:hAnsi="Calibri" w:cs="Times New Roman"/>
-                <w:color w:val="000000"/>
-              </w:rPr>
-              <w:t>Info_View_UserControl.xaml MenuTop_View_UserControl</w:t>
-            </w:r>
+                <w:lang w:val="en-US"/>
+              </w:rPr>
+            </w:pPr>
+            <w:proofErr w:type="spellStart"/>
+            <w:r>
+              <w:rPr>
+                <w:rFonts w:ascii="Calibri" w:eastAsia="Times New Roman" w:hAnsi="Calibri" w:cs="Times New Roman"/>
+                <w:color w:val="000000"/>
+                <w:lang w:val="en-US"/>
+              </w:rPr>
+              <w:t>Info_View_UserControl.xaml</w:t>
+            </w:r>
+            <w:proofErr w:type="spellEnd"/>
+            <w:r>
+              <w:rPr>
+                <w:rFonts w:ascii="Calibri" w:eastAsia="Times New Roman" w:hAnsi="Calibri" w:cs="Times New Roman"/>
+                <w:color w:val="000000"/>
+                <w:lang w:val="en-US"/>
+              </w:rPr>
+              <w:t xml:space="preserve"> </w:t>
+            </w:r>
+            <w:proofErr w:type="spellStart"/>
+            <w:r>
+              <w:rPr>
+                <w:rFonts w:ascii="Calibri" w:eastAsia="Times New Roman" w:hAnsi="Calibri" w:cs="Times New Roman"/>
+                <w:color w:val="000000"/>
+                <w:lang w:val="en-US"/>
+              </w:rPr>
+              <w:t>MenuTop_View_UserControl</w:t>
+            </w:r>
+            <w:proofErr w:type="spellEnd"/>
           </w:p>
         </w:tc>
         <w:tc>
@@ -26214,15 +26651,37 @@
               <w:rPr>
                 <w:rFonts w:ascii="Calibri" w:eastAsia="Times New Roman" w:hAnsi="Calibri" w:cs="Times New Roman"/>
                 <w:color w:val="000000"/>
-              </w:rPr>
-            </w:pPr>
-            <w:r>
-              <w:rPr>
-                <w:rFonts w:ascii="Calibri" w:eastAsia="Times New Roman" w:hAnsi="Calibri" w:cs="Times New Roman"/>
-                <w:color w:val="000000"/>
-              </w:rPr>
-              <w:t>Info_ViewModel.cs MenuTop_ViewModel.cs</w:t>
-            </w:r>
+                <w:lang w:val="en-US"/>
+              </w:rPr>
+            </w:pPr>
+            <w:proofErr w:type="spellStart"/>
+            <w:r>
+              <w:rPr>
+                <w:rFonts w:ascii="Calibri" w:eastAsia="Times New Roman" w:hAnsi="Calibri" w:cs="Times New Roman"/>
+                <w:color w:val="000000"/>
+                <w:lang w:val="en-US"/>
+              </w:rPr>
+              <w:t>Info_ViewModel.cs</w:t>
+            </w:r>
+            <w:proofErr w:type="spellEnd"/>
+            <w:r>
+              <w:rPr>
+                <w:rFonts w:ascii="Calibri" w:eastAsia="Times New Roman" w:hAnsi="Calibri" w:cs="Times New Roman"/>
+                <w:color w:val="000000"/>
+                <w:lang w:val="en-US"/>
+              </w:rPr>
+              <w:t xml:space="preserve"> </w:t>
+            </w:r>
+            <w:proofErr w:type="spellStart"/>
+            <w:r>
+              <w:rPr>
+                <w:rFonts w:ascii="Calibri" w:eastAsia="Times New Roman" w:hAnsi="Calibri" w:cs="Times New Roman"/>
+                <w:color w:val="000000"/>
+                <w:lang w:val="en-US"/>
+              </w:rPr>
+              <w:t>MenuTop_ViewModel.cs</w:t>
+            </w:r>
+            <w:proofErr w:type="spellEnd"/>
           </w:p>
         </w:tc>
         <w:tc>
@@ -26402,15 +26861,37 @@
               <w:rPr>
                 <w:rFonts w:ascii="Calibri" w:eastAsia="Times New Roman" w:hAnsi="Calibri" w:cs="Times New Roman"/>
                 <w:color w:val="000000"/>
-              </w:rPr>
-            </w:pPr>
-            <w:r>
-              <w:rPr>
-                <w:rFonts w:ascii="Calibri" w:eastAsia="Times New Roman" w:hAnsi="Calibri" w:cs="Times New Roman"/>
-                <w:color w:val="000000"/>
-              </w:rPr>
-              <w:t>Info_Model.cs MenuTop_View.cs</w:t>
-            </w:r>
+                <w:lang w:val="en-US"/>
+              </w:rPr>
+            </w:pPr>
+            <w:proofErr w:type="spellStart"/>
+            <w:r>
+              <w:rPr>
+                <w:rFonts w:ascii="Calibri" w:eastAsia="Times New Roman" w:hAnsi="Calibri" w:cs="Times New Roman"/>
+                <w:color w:val="000000"/>
+                <w:lang w:val="en-US"/>
+              </w:rPr>
+              <w:t>Info_Model.cs</w:t>
+            </w:r>
+            <w:proofErr w:type="spellEnd"/>
+            <w:r>
+              <w:rPr>
+                <w:rFonts w:ascii="Calibri" w:eastAsia="Times New Roman" w:hAnsi="Calibri" w:cs="Times New Roman"/>
+                <w:color w:val="000000"/>
+                <w:lang w:val="en-US"/>
+              </w:rPr>
+              <w:t xml:space="preserve"> </w:t>
+            </w:r>
+            <w:proofErr w:type="spellStart"/>
+            <w:r>
+              <w:rPr>
+                <w:rFonts w:ascii="Calibri" w:eastAsia="Times New Roman" w:hAnsi="Calibri" w:cs="Times New Roman"/>
+                <w:color w:val="000000"/>
+                <w:lang w:val="en-US"/>
+              </w:rPr>
+              <w:t>MenuTop_View.cs</w:t>
+            </w:r>
+            <w:proofErr w:type="spellEnd"/>
           </w:p>
         </w:tc>
         <w:tc>
@@ -26608,6 +27089,7 @@
                 <w:color w:val="000000"/>
               </w:rPr>
             </w:pPr>
+            <w:proofErr w:type="spellStart"/>
             <w:r>
               <w:rPr>
                 <w:rFonts w:ascii="Calibri" w:eastAsia="Times New Roman" w:hAnsi="Calibri" w:cs="Times New Roman"/>
@@ -26615,6 +27097,7 @@
               </w:rPr>
               <w:t>ModelisatorFram_View_UserControl.xaml</w:t>
             </w:r>
+            <w:proofErr w:type="spellEnd"/>
           </w:p>
         </w:tc>
         <w:tc>
@@ -26810,6 +27293,7 @@
                 <w:color w:val="000000"/>
               </w:rPr>
             </w:pPr>
+            <w:proofErr w:type="spellStart"/>
             <w:r>
               <w:rPr>
                 <w:rFonts w:ascii="Calibri" w:eastAsia="Times New Roman" w:hAnsi="Calibri" w:cs="Times New Roman"/>
@@ -26817,6 +27301,7 @@
               </w:rPr>
               <w:t>ModelisatorFrame_ViewModel.cs</w:t>
             </w:r>
+            <w:proofErr w:type="spellEnd"/>
           </w:p>
         </w:tc>
         <w:tc>
@@ -27015,6 +27500,7 @@
                 <w:color w:val="000000"/>
               </w:rPr>
             </w:pPr>
+            <w:proofErr w:type="spellStart"/>
             <w:r>
               <w:rPr>
                 <w:rFonts w:ascii="Calibri" w:eastAsia="Times New Roman" w:hAnsi="Calibri" w:cs="Times New Roman"/>
@@ -27022,6 +27508,7 @@
               </w:rPr>
               <w:t>ModelisatorFrame_Model.cs</w:t>
             </w:r>
+            <w:proofErr w:type="spellEnd"/>
           </w:p>
         </w:tc>
         <w:tc>
@@ -27207,6 +27694,7 @@
                 <w:color w:val="000000"/>
               </w:rPr>
             </w:pPr>
+            <w:proofErr w:type="spellStart"/>
             <w:r>
               <w:rPr>
                 <w:rFonts w:ascii="Calibri" w:eastAsia="Times New Roman" w:hAnsi="Calibri" w:cs="Times New Roman"/>
@@ -27214,6 +27702,7 @@
               </w:rPr>
               <w:t>MainController.cs</w:t>
             </w:r>
+            <w:proofErr w:type="spellEnd"/>
           </w:p>
         </w:tc>
         <w:tc>
@@ -27769,8 +28258,6 @@
       <w:r>
         <w:t>.</w:t>
       </w:r>
-      <w:bookmarkStart w:id="35" w:name="_GoBack"/>
-      <w:bookmarkEnd w:id="35"/>
       <w:r>
         <w:t xml:space="preserve"> Fougère</w:t>
       </w:r>
@@ -29728,7 +30215,23 @@
                 <w:rFonts w:ascii="Calibri" w:eastAsia="Times New Roman" w:hAnsi="Calibri" w:cs="Times New Roman"/>
                 <w:color w:val="000000"/>
               </w:rPr>
-              <w:t>+/- 20% du nb de fenêtres</w:t>
+              <w:t xml:space="preserve">+/- 20% du </w:t>
+            </w:r>
+            <w:proofErr w:type="spellStart"/>
+            <w:r>
+              <w:rPr>
+                <w:rFonts w:ascii="Calibri" w:eastAsia="Times New Roman" w:hAnsi="Calibri" w:cs="Times New Roman"/>
+                <w:color w:val="000000"/>
+              </w:rPr>
+              <w:t>nb</w:t>
+            </w:r>
+            <w:proofErr w:type="spellEnd"/>
+            <w:r>
+              <w:rPr>
+                <w:rFonts w:ascii="Calibri" w:eastAsia="Times New Roman" w:hAnsi="Calibri" w:cs="Times New Roman"/>
+                <w:color w:val="000000"/>
+              </w:rPr>
+              <w:t xml:space="preserve"> de fenêtres</w:t>
             </w:r>
           </w:p>
         </w:tc>
@@ -30696,49 +31199,65 @@
         </w:numPr>
         <w:jc w:val="both"/>
       </w:pPr>
-      <w:bookmarkStart w:id="36" w:name="_Toc423531325"/>
+      <w:bookmarkStart w:id="35" w:name="_Toc423531325"/>
       <w:r>
         <w:lastRenderedPageBreak/>
         <w:t>Application finale</w:t>
+      </w:r>
+      <w:bookmarkEnd w:id="35"/>
+    </w:p>
+    <w:p/>
+    <w:p>
+      <w:pPr>
+        <w:pStyle w:val="Paragraphedeliste"/>
+        <w:ind w:left="0"/>
+        <w:jc w:val="both"/>
+      </w:pPr>
+      <w:r>
+        <w:t>Pour présenter l’application, prenons l’exemple de Bernard, qui souhaite utiliser l’application.</w:t>
+      </w:r>
+    </w:p>
+    <w:p>
+      <w:pPr>
+        <w:pStyle w:val="Paragraphedeliste"/>
+        <w:ind w:left="0"/>
+        <w:jc w:val="both"/>
+      </w:pPr>
+    </w:p>
+    <w:p>
+      <w:pPr>
+        <w:pStyle w:val="Titre2"/>
+        <w:ind w:firstLine="708"/>
+      </w:pPr>
+      <w:bookmarkStart w:id="36" w:name="_Toc423531326"/>
+      <w:r>
+        <w:t>1) Ecran de connexion</w:t>
       </w:r>
       <w:bookmarkEnd w:id="36"/>
     </w:p>
     <w:p/>
     <w:p>
       <w:pPr>
-        <w:pStyle w:val="Paragraphedeliste"/>
-        <w:ind w:left="0"/>
         <w:jc w:val="both"/>
       </w:pPr>
       <w:r>
-        <w:t>Pour présenter l’application, prenons l’exemple de Bernard, qui souhaite utiliser l’application.</w:t>
-      </w:r>
-    </w:p>
-    <w:p>
-      <w:pPr>
-        <w:pStyle w:val="Paragraphedeliste"/>
-        <w:ind w:left="0"/>
-        <w:jc w:val="both"/>
-      </w:pPr>
-    </w:p>
-    <w:p>
-      <w:pPr>
-        <w:pStyle w:val="Titre2"/>
-        <w:ind w:firstLine="708"/>
-      </w:pPr>
-      <w:bookmarkStart w:id="37" w:name="_Toc423531326"/>
-      <w:r>
-        <w:t>1) Ecran de connexion</w:t>
-      </w:r>
-      <w:bookmarkEnd w:id="37"/>
-    </w:p>
-    <w:p/>
-    <w:p>
-      <w:pPr>
-        <w:jc w:val="both"/>
-      </w:pPr>
-      <w:r>
-        <w:t>Bernard possède les identifiants « bernard » et « bernard ». Il va donc les insérer sur l’écran de connexion ci-dessous :</w:t>
+        <w:t>Bernard possède les identifiants « </w:t>
+      </w:r>
+      <w:proofErr w:type="spellStart"/>
+      <w:r>
+        <w:t>bernard</w:t>
+      </w:r>
+      <w:proofErr w:type="spellEnd"/>
+      <w:r>
+        <w:t> » et « </w:t>
+      </w:r>
+      <w:proofErr w:type="spellStart"/>
+      <w:r>
+        <w:t>bernard</w:t>
+      </w:r>
+      <w:proofErr w:type="spellEnd"/>
+      <w:r>
+        <w:t> ». Il va donc les insérer sur l’écran de connexion ci-dessous :</w:t>
       </w:r>
     </w:p>
     <w:p>
@@ -30770,7 +31289,7 @@
                     <pic:cNvPicPr/>
                   </pic:nvPicPr>
                   <pic:blipFill>
-                    <a:blip r:embed="rId29"/>
+                    <a:blip r:embed="rId30"/>
                     <a:stretch>
                       <a:fillRect/>
                     </a:stretch>
@@ -30805,11 +31324,11 @@
         <w:lastRenderedPageBreak/>
         <w:tab/>
       </w:r>
-      <w:bookmarkStart w:id="38" w:name="_Toc423531327"/>
+      <w:bookmarkStart w:id="37" w:name="_Toc423531327"/>
       <w:r>
         <w:t>2) Ecran principal</w:t>
       </w:r>
-      <w:bookmarkEnd w:id="38"/>
+      <w:bookmarkEnd w:id="37"/>
     </w:p>
     <w:p/>
     <w:p>
@@ -30817,7 +31336,15 @@
         <w:jc w:val="both"/>
       </w:pPr>
       <w:r>
-        <w:t>Les identifiants de Bernard étant reconnus, on passe à l’écran principal de Modelisator. Cet écran regroupe les différentes fonctions disponibles, mais n’affiche aucun graphe. Ce qui est logique, puisque Bernard n’a pas e</w:t>
+        <w:t xml:space="preserve">Les identifiants de Bernard étant reconnus, on passe à l’écran principal de </w:t>
+      </w:r>
+      <w:proofErr w:type="spellStart"/>
+      <w:r>
+        <w:t>Modelisator</w:t>
+      </w:r>
+      <w:proofErr w:type="spellEnd"/>
+      <w:r>
+        <w:t>. Cet écran regroupe les différentes fonctions disponibles, mais n’affiche aucun graphe. Ce qui est logique, puisque Bernard n’a pas e</w:t>
       </w:r>
       <w:r>
         <w:t>ncore choisi d’objet à étudier.</w:t>
@@ -30858,7 +31385,7 @@
                     <pic:cNvPicPr/>
                   </pic:nvPicPr>
                   <pic:blipFill>
-                    <a:blip r:embed="rId30"/>
+                    <a:blip r:embed="rId31"/>
                     <a:stretch>
                       <a:fillRect/>
                     </a:stretch>
@@ -30892,14 +31419,14 @@
         <w:lastRenderedPageBreak/>
         <w:tab/>
       </w:r>
-      <w:bookmarkStart w:id="39" w:name="_Toc423531328"/>
+      <w:bookmarkStart w:id="38" w:name="_Toc423531328"/>
       <w:r>
         <w:t xml:space="preserve">3) </w:t>
       </w:r>
       <w:r>
         <w:t>Création du graphe</w:t>
       </w:r>
-      <w:bookmarkEnd w:id="39"/>
+      <w:bookmarkEnd w:id="38"/>
     </w:p>
     <w:p/>
     <w:p>
@@ -30945,7 +31472,7 @@
                     <pic:cNvPicPr/>
                   </pic:nvPicPr>
                   <pic:blipFill>
-                    <a:blip r:embed="rId31"/>
+                    <a:blip r:embed="rId32"/>
                     <a:stretch>
                       <a:fillRect/>
                     </a:stretch>
@@ -30999,11 +31526,11 @@
         <w:lastRenderedPageBreak/>
         <w:tab/>
       </w:r>
-      <w:bookmarkStart w:id="40" w:name="_Toc423531329"/>
+      <w:bookmarkStart w:id="39" w:name="_Toc423531329"/>
       <w:r>
         <w:t>4) Le calcul de valeurs</w:t>
       </w:r>
-      <w:bookmarkEnd w:id="40"/>
+      <w:bookmarkEnd w:id="39"/>
     </w:p>
     <w:p>
       <w:pPr>
@@ -31026,7 +31553,15 @@
         <w:jc w:val="both"/>
       </w:pPr>
       <w:r>
-        <w:t>Bernard souhaite maintenant calculer la valeur dV. Pour cela, il faut d’abord qu’il sache quelles autres grandeurs sont liés à celle-ci, afin d’y inscrire les valeurs qu’il possède.</w:t>
+        <w:t xml:space="preserve">Bernard souhaite maintenant calculer la valeur </w:t>
+      </w:r>
+      <w:proofErr w:type="spellStart"/>
+      <w:r>
+        <w:t>dV</w:t>
+      </w:r>
+      <w:proofErr w:type="spellEnd"/>
+      <w:r>
+        <w:t>. Pour cela, il faut d’abord qu’il sache quelles autres grandeurs sont liés à celle-ci, afin d’y inscrire les valeurs qu’il possède.</w:t>
       </w:r>
       <w:r>
         <w:t xml:space="preserve"> En cliquant sur la grandeur, il fait apparaître les liens avec les autres grandeurs physiques dont elle dépend. Elle est également surlignée en bleu afin d’identifier la grandeur sur laquelle on a cliqué.</w:t>
@@ -31058,7 +31593,7 @@
                     <pic:cNvPicPr/>
                   </pic:nvPicPr>
                   <pic:blipFill>
-                    <a:blip r:embed="rId32"/>
+                    <a:blip r:embed="rId33"/>
                     <a:stretch>
                       <a:fillRect/>
                     </a:stretch>
@@ -31085,7 +31620,39 @@
         <w:jc w:val="both"/>
       </w:pPr>
       <w:r>
-        <w:t>On voit que dV est lié à Tmax et à alpha_gas. Prenons le cas où le premier vaut 150 et le deuxième 90. Comme les valeurs sont inscrites à la main, elles s’affichent en vert. Tout de suite après, la valeur dV s’affiche automatiquement en violet, car elle est calculée.</w:t>
+        <w:t xml:space="preserve">On voit que </w:t>
+      </w:r>
+      <w:proofErr w:type="spellStart"/>
+      <w:r>
+        <w:t>dV</w:t>
+      </w:r>
+      <w:proofErr w:type="spellEnd"/>
+      <w:r>
+        <w:t xml:space="preserve"> est lié à </w:t>
+      </w:r>
+      <w:proofErr w:type="spellStart"/>
+      <w:r>
+        <w:t>Tmax</w:t>
+      </w:r>
+      <w:proofErr w:type="spellEnd"/>
+      <w:r>
+        <w:t xml:space="preserve"> et à </w:t>
+      </w:r>
+      <w:proofErr w:type="spellStart"/>
+      <w:r>
+        <w:t>alpha_gas</w:t>
+      </w:r>
+      <w:proofErr w:type="spellEnd"/>
+      <w:r>
+        <w:t xml:space="preserve">. Prenons le cas où le premier vaut 150 et le deuxième 90. Comme les valeurs sont inscrites à la main, elles s’affichent en vert. Tout de suite après, la valeur </w:t>
+      </w:r>
+      <w:proofErr w:type="spellStart"/>
+      <w:r>
+        <w:t>dV</w:t>
+      </w:r>
+      <w:proofErr w:type="spellEnd"/>
+      <w:r>
+        <w:t xml:space="preserve"> s’affiche automatiquement en violet, car elle est calculée.</w:t>
       </w:r>
     </w:p>
     <w:p>
@@ -31110,7 +31677,7 @@
                     <pic:cNvPicPr/>
                   </pic:nvPicPr>
                   <pic:blipFill>
-                    <a:blip r:embed="rId33"/>
+                    <a:blip r:embed="rId34"/>
                     <a:stretch>
                       <a:fillRect/>
                     </a:stretch>
@@ -31154,12 +31721,12 @@
         </w:numPr>
         <w:jc w:val="both"/>
       </w:pPr>
-      <w:bookmarkStart w:id="41" w:name="_Toc423531330"/>
+      <w:bookmarkStart w:id="40" w:name="_Toc423531330"/>
       <w:r>
         <w:lastRenderedPageBreak/>
         <w:t>Bilan fin de projet</w:t>
       </w:r>
-      <w:bookmarkEnd w:id="41"/>
+      <w:bookmarkEnd w:id="40"/>
     </w:p>
     <w:p>
       <w:pPr>
@@ -31175,11 +31742,11 @@
         </w:numPr>
         <w:jc w:val="both"/>
       </w:pPr>
-      <w:bookmarkStart w:id="42" w:name="_Toc423531331"/>
+      <w:bookmarkStart w:id="41" w:name="_Toc423531331"/>
       <w:r>
         <w:t>L'objectif initial est-il respecté ?</w:t>
       </w:r>
-      <w:bookmarkEnd w:id="42"/>
+      <w:bookmarkEnd w:id="41"/>
     </w:p>
     <w:p>
       <w:pPr>
@@ -31203,7 +31770,7 @@
         </w:numPr>
         <w:jc w:val="both"/>
       </w:pPr>
-      <w:bookmarkStart w:id="43" w:name="_Toc423531332"/>
+      <w:bookmarkStart w:id="42" w:name="_Toc423531332"/>
       <w:r>
         <w:t>Quels sont les points positifs de</w:t>
       </w:r>
@@ -31213,7 +31780,7 @@
       <w:r>
         <w:t xml:space="preserve"> ?</w:t>
       </w:r>
-      <w:bookmarkEnd w:id="43"/>
+      <w:bookmarkEnd w:id="42"/>
     </w:p>
     <w:p>
       <w:pPr>
@@ -31313,11 +31880,11 @@
         </w:numPr>
         <w:jc w:val="both"/>
       </w:pPr>
-      <w:bookmarkStart w:id="44" w:name="_Toc423531333"/>
+      <w:bookmarkStart w:id="43" w:name="_Toc423531333"/>
       <w:r>
         <w:t>Quels sont les points à améliorer ?</w:t>
       </w:r>
-      <w:bookmarkEnd w:id="44"/>
+      <w:bookmarkEnd w:id="43"/>
     </w:p>
     <w:p>
       <w:pPr>
@@ -31350,11 +31917,11 @@
         </w:numPr>
         <w:jc w:val="both"/>
       </w:pPr>
-      <w:bookmarkStart w:id="45" w:name="_Toc423531334"/>
+      <w:bookmarkStart w:id="44" w:name="_Toc423531334"/>
       <w:r>
         <w:t>Respect du planning ?</w:t>
       </w:r>
-      <w:bookmarkEnd w:id="45"/>
+      <w:bookmarkEnd w:id="44"/>
     </w:p>
     <w:p>
       <w:pPr>
@@ -31381,11 +31948,11 @@
         </w:numPr>
         <w:jc w:val="both"/>
       </w:pPr>
-      <w:bookmarkStart w:id="46" w:name="_Toc423531335"/>
+      <w:bookmarkStart w:id="45" w:name="_Toc423531335"/>
       <w:r>
         <w:t>Remerciements</w:t>
       </w:r>
-      <w:bookmarkEnd w:id="46"/>
+      <w:bookmarkEnd w:id="45"/>
     </w:p>
     <w:p>
       <w:pPr>
@@ -31404,12 +31971,12 @@
       </w:r>
     </w:p>
     <w:sectPr>
-      <w:headerReference w:type="even" r:id="rId34"/>
-      <w:headerReference w:type="default" r:id="rId35"/>
-      <w:footerReference w:type="even" r:id="rId36"/>
-      <w:footerReference w:type="default" r:id="rId37"/>
-      <w:headerReference w:type="first" r:id="rId38"/>
-      <w:footerReference w:type="first" r:id="rId39"/>
+      <w:headerReference w:type="even" r:id="rId35"/>
+      <w:headerReference w:type="default" r:id="rId36"/>
+      <w:footerReference w:type="even" r:id="rId37"/>
+      <w:footerReference w:type="default" r:id="rId38"/>
+      <w:headerReference w:type="first" r:id="rId39"/>
+      <w:footerReference w:type="first" r:id="rId40"/>
       <w:pgSz w:w="11906" w:h="16838"/>
       <w:pgMar w:top="1417" w:right="1417" w:bottom="1417" w:left="1417" w:header="708" w:footer="708" w:gutter="0"/>
       <w:pgNumType w:start="0"/>
@@ -31618,6 +32185,7 @@
               <w:rFonts w:ascii="Agency FB" w:hAnsi="Agency FB"/>
             </w:rPr>
           </w:pPr>
+          <w:proofErr w:type="spellStart"/>
           <w:r>
             <w:rPr>
               <w:rFonts w:ascii="Agency FB" w:hAnsi="Agency FB"/>
@@ -31625,6 +32193,7 @@
             </w:rPr>
             <w:t>Modelisator</w:t>
           </w:r>
+          <w:proofErr w:type="spellEnd"/>
         </w:p>
       </w:tc>
     </w:tr>
@@ -31976,7 +32545,7 @@
               <w:sz w:val="20"/>
               <w:szCs w:val="20"/>
             </w:rPr>
-            <w:t>30</w:t>
+            <w:t>27</w:t>
           </w:r>
           <w:r>
             <w:rPr>
@@ -32262,7 +32831,7 @@
 <w:numbering xmlns:wpc="http://schemas.microsoft.com/office/word/2010/wordprocessingCanvas" xmlns:mc="http://schemas.openxmlformats.org/markup-compatibility/2006" xmlns:o="urn:schemas-microsoft-com:office:office" xmlns:r="http://schemas.openxmlformats.org/officeDocument/2006/relationships" xmlns:m="http://schemas.openxmlformats.org/officeDocument/2006/math" xmlns:v="urn:schemas-microsoft-com:vml" xmlns:wp14="http://schemas.microsoft.com/office/word/2010/wordprocessingDrawing" xmlns:wp="http://schemas.openxmlformats.org/drawingml/2006/wordprocessingDrawing" xmlns:w10="urn:schemas-microsoft-com:office:word" xmlns:w="http://schemas.openxmlformats.org/wordprocessingml/2006/main" xmlns:w14="http://schemas.microsoft.com/office/word/2010/wordml" xmlns:w15="http://schemas.microsoft.com/office/word/2012/wordml" xmlns:wpg="http://schemas.microsoft.com/office/word/2010/wordprocessingGroup" xmlns:wpi="http://schemas.microsoft.com/office/word/2010/wordprocessingInk" xmlns:wne="http://schemas.microsoft.com/office/word/2006/wordml" xmlns:wps="http://schemas.microsoft.com/office/word/2010/wordprocessingShape" mc:Ignorable="w14 w15 wp14">
   <w:numPicBullet w:numPicBulletId="0">
     <w:pict>
-      <v:shapetype w14:anchorId="0400C6D0" id="_x0000_t75" coordsize="21600,21600" o:spt="75" o:preferrelative="t" path="m@4@5l@4@11@9@11@9@5xe" filled="f" stroked="f">
+      <v:shapetype id="_x0000_t75" coordsize="21600,21600" o:spt="75" o:preferrelative="t" path="m@4@5l@4@11@9@11@9@5xe" filled="f" stroked="f">
         <v:stroke joinstyle="miter"/>
         <v:formulas>
           <v:f eqn="if lineDrawn pixelLineWidth 0"/>
@@ -32281,14 +32850,14 @@
         <v:path o:extrusionok="f" gradientshapeok="t" o:connecttype="rect"/>
         <o:lock v:ext="edit" aspectratio="t"/>
       </v:shapetype>
-      <v:shape id="_x0000_i1188" type="#_x0000_t75" style="width:14.25pt;height:15.75pt;visibility:visible;mso-wrap-style:square" o:bullet="t">
+      <v:shape id="_x0000_i1030" type="#_x0000_t75" style="width:14.25pt;height:15.75pt;visibility:visible;mso-wrap-style:square" o:bullet="t">
         <v:imagedata r:id="rId1" o:title=""/>
       </v:shape>
     </w:pict>
   </w:numPicBullet>
   <w:numPicBullet w:numPicBulletId="1">
     <w:pict>
-      <v:shape id="_x0000_i1189" type="#_x0000_t75" style="width:14.25pt;height:15.75pt;visibility:visible;mso-wrap-style:square" o:bullet="t">
+      <v:shape id="_x0000_i1031" type="#_x0000_t75" style="width:14.25pt;height:15.75pt;visibility:visible;mso-wrap-style:square" o:bullet="t">
         <v:imagedata r:id="rId2" o:title=""/>
       </v:shape>
     </w:pict>
@@ -36085,7 +36654,7 @@
 </file>
 
 <file path=customXml/itemProps1.xml><?xml version="1.0" encoding="utf-8"?>
-<ds:datastoreItem xmlns:ds="http://schemas.openxmlformats.org/officeDocument/2006/customXml" ds:itemID="{6FA5215E-1382-4612-B2F3-B3BF075D15A1}">
+<ds:datastoreItem xmlns:ds="http://schemas.openxmlformats.org/officeDocument/2006/customXml" ds:itemID="{F57B2031-6347-446C-AD43-8BD7821F34D6}">
   <ds:schemaRefs>
     <ds:schemaRef ds:uri="http://schemas.openxmlformats.org/officeDocument/2006/bibliography"/>
   </ds:schemaRefs>

</xml_diff>